<commit_message>
agregada datos maquina 2
</commit_message>
<xml_diff>
--- a/Docs/Observaciones-Lab 7.docx
+++ b/Docs/Observaciones-Lab 7.docx
@@ -1,6 +1,6 @@
 
 <file path=word/document.xml><?xml version="1.0" encoding="utf-8"?>
-<w:document xmlns:wpc="http://schemas.microsoft.com/office/word/2010/wordprocessingCanvas" xmlns:cx="http://schemas.microsoft.com/office/drawing/2014/chartex" xmlns:cx1="http://schemas.microsoft.com/office/drawing/2015/9/8/chartex" xmlns:cx2="http://schemas.microsoft.com/office/drawing/2015/10/21/chartex" xmlns:cx3="http://schemas.microsoft.com/office/drawing/2016/5/9/chartex" xmlns:cx4="http://schemas.microsoft.com/office/drawing/2016/5/10/chartex" xmlns:cx5="http://schemas.microsoft.com/office/drawing/2016/5/11/chartex" xmlns:cx6="http://schemas.microsoft.com/office/drawing/2016/5/12/chartex" xmlns:cx7="http://schemas.microsoft.com/office/drawing/2016/5/13/chartex" xmlns:cx8="http://schemas.microsoft.com/office/drawing/2016/5/14/chartex" xmlns:mc="http://schemas.openxmlformats.org/markup-compatibility/2006" xmlns:aink="http://schemas.microsoft.com/office/drawing/2016/ink" xmlns:am3d="http://schemas.microsoft.com/office/drawing/2017/model3d" xmlns:o="urn:schemas-microsoft-com:office:office" xmlns:r="http://schemas.openxmlformats.org/officeDocument/2006/relationships" xmlns:m="http://schemas.openxmlformats.org/officeDocument/2006/math" xmlns:v="urn:schemas-microsoft-com:vml" xmlns:wp14="http://schemas.microsoft.com/office/word/2010/wordprocessingDrawing" xmlns:wp="http://schemas.openxmlformats.org/drawingml/2006/wordprocessingDrawing" xmlns:w10="urn:schemas-microsoft-com:office:word" xmlns:w="http://schemas.openxmlformats.org/wordprocessingml/2006/main" xmlns:w14="http://schemas.microsoft.com/office/word/2010/wordml" xmlns:w15="http://schemas.microsoft.com/office/word/2012/wordml" xmlns:w16cid="http://schemas.microsoft.com/office/word/2016/wordml/cid" xmlns:w16se="http://schemas.microsoft.com/office/word/2015/wordml/symex" xmlns:wpg="http://schemas.microsoft.com/office/word/2010/wordprocessingGroup" xmlns:wpi="http://schemas.microsoft.com/office/word/2010/wordprocessingInk" xmlns:wne="http://schemas.microsoft.com/office/word/2006/wordml" xmlns:wps="http://schemas.microsoft.com/office/word/2010/wordprocessingShape" mc:Ignorable="w14 w15 w16se w16cid wp14">
+<w:document xmlns:wpc="http://schemas.microsoft.com/office/word/2010/wordprocessingCanvas" xmlns:cx="http://schemas.microsoft.com/office/drawing/2014/chartex" xmlns:cx1="http://schemas.microsoft.com/office/drawing/2015/9/8/chartex" xmlns:cx2="http://schemas.microsoft.com/office/drawing/2015/10/21/chartex" xmlns:cx3="http://schemas.microsoft.com/office/drawing/2016/5/9/chartex" xmlns:cx4="http://schemas.microsoft.com/office/drawing/2016/5/10/chartex" xmlns:cx5="http://schemas.microsoft.com/office/drawing/2016/5/11/chartex" xmlns:cx6="http://schemas.microsoft.com/office/drawing/2016/5/12/chartex" xmlns:cx7="http://schemas.microsoft.com/office/drawing/2016/5/13/chartex" xmlns:cx8="http://schemas.microsoft.com/office/drawing/2016/5/14/chartex" xmlns:mc="http://schemas.openxmlformats.org/markup-compatibility/2006" xmlns:aink="http://schemas.microsoft.com/office/drawing/2016/ink" xmlns:am3d="http://schemas.microsoft.com/office/drawing/2017/model3d" xmlns:o="urn:schemas-microsoft-com:office:office" xmlns:r="http://schemas.openxmlformats.org/officeDocument/2006/relationships" xmlns:m="http://schemas.openxmlformats.org/officeDocument/2006/math" xmlns:v="urn:schemas-microsoft-com:vml" xmlns:wp14="http://schemas.microsoft.com/office/word/2010/wordprocessingDrawing" xmlns:wp="http://schemas.openxmlformats.org/drawingml/2006/wordprocessingDrawing" xmlns:w10="urn:schemas-microsoft-com:office:word" xmlns:w="http://schemas.openxmlformats.org/wordprocessingml/2006/main" xmlns:w14="http://schemas.microsoft.com/office/word/2010/wordml" xmlns:w15="http://schemas.microsoft.com/office/word/2012/wordml" xmlns:w16cex="http://schemas.microsoft.com/office/word/2018/wordml/cex" xmlns:w16cid="http://schemas.microsoft.com/office/word/2016/wordml/cid" xmlns:w16="http://schemas.microsoft.com/office/word/2018/wordml" xmlns:w16se="http://schemas.microsoft.com/office/word/2015/wordml/symex" xmlns:wpg="http://schemas.microsoft.com/office/word/2010/wordprocessingGroup" xmlns:wpi="http://schemas.microsoft.com/office/word/2010/wordprocessingInk" xmlns:wne="http://schemas.microsoft.com/office/word/2006/wordml" xmlns:wps="http://schemas.microsoft.com/office/word/2010/wordprocessingShape" mc:Ignorable="w14 w15 w16se w16cid w16 w16cex wp14">
   <w:body>
     <w:p>
       <w:pPr>
@@ -32,21 +32,12 @@
           <w:lang w:val="es-CO"/>
         </w:rPr>
       </w:pPr>
-      <w:proofErr w:type="spellStart"/>
       <w:r>
         <w:rPr>
           <w:noProof w:val="0"/>
           <w:lang w:val="es-CO"/>
         </w:rPr>
-        <w:t>Andres</w:t>
-      </w:r>
-      <w:proofErr w:type="spellEnd"/>
-      <w:r>
-        <w:rPr>
-          <w:noProof w:val="0"/>
-          <w:lang w:val="es-CO"/>
-        </w:rPr>
-        <w:t xml:space="preserve"> Fernando Galvis</w:t>
+        <w:t>Andres Fernando Galvis</w:t>
       </w:r>
       <w:r>
         <w:rPr>
@@ -277,23 +268,7 @@
                 <w:rFonts w:ascii="Dax-Regular" w:hAnsi="Dax-Regular"/>
                 <w:noProof w:val="0"/>
               </w:rPr>
-              <w:t xml:space="preserve">AMD Ryzen 5 3500U with Radeon Vega Mobile </w:t>
-            </w:r>
-            <w:proofErr w:type="spellStart"/>
-            <w:r>
-              <w:rPr>
-                <w:rFonts w:ascii="Dax-Regular" w:hAnsi="Dax-Regular"/>
-                <w:noProof w:val="0"/>
-              </w:rPr>
-              <w:t>Gfx</w:t>
-            </w:r>
-            <w:proofErr w:type="spellEnd"/>
-            <w:r>
-              <w:rPr>
-                <w:rFonts w:ascii="Dax-Regular" w:hAnsi="Dax-Regular"/>
-                <w:noProof w:val="0"/>
-              </w:rPr>
-              <w:t xml:space="preserve">     2.10 GHz</w:t>
+              <w:t>Intel Core i5-10400F</w:t>
             </w:r>
           </w:p>
         </w:tc>
@@ -346,7 +321,7 @@
                 <w:noProof w:val="0"/>
                 <w:lang w:val="es-419"/>
               </w:rPr>
-              <w:t>16GB RAM</w:t>
+              <w:t xml:space="preserve">16GB </w:t>
             </w:r>
           </w:p>
         </w:tc>
@@ -443,6 +418,14 @@
                 <w:lang w:val="es-CO"/>
               </w:rPr>
             </w:pPr>
+            <w:r>
+              <w:rPr>
+                <w:rFonts w:ascii="Dax-Regular" w:hAnsi="Dax-Regular"/>
+                <w:noProof w:val="0"/>
+                <w:lang w:val="es-CO"/>
+              </w:rPr>
+              <w:t>Windows 10 Home Single 64 bits</w:t>
+            </w:r>
           </w:p>
         </w:tc>
       </w:tr>
@@ -586,7 +569,6 @@
               </w:rPr>
             </w:pPr>
             <w:bookmarkStart w:id="1" w:name="_Ref66842973"/>
-            <w:proofErr w:type="spellStart"/>
             <w:r>
               <w:rPr>
                 <w:rFonts w:ascii="Calibri" w:eastAsia="Times New Roman" w:hAnsi="Calibri" w:cs="Calibri"/>
@@ -598,49 +580,7 @@
                 <w:color w:val="000000"/>
                 <w:u w:val="single"/>
               </w:rPr>
-              <w:t>Carga</w:t>
-            </w:r>
-            <w:proofErr w:type="spellEnd"/>
-            <w:r>
-              <w:rPr>
-                <w:rFonts w:ascii="Calibri" w:eastAsia="Times New Roman" w:hAnsi="Calibri" w:cs="Calibri"/>
-                <w:b/>
-                <w:bCs/>
-                <w:i/>
-                <w:iCs/>
-                <w:noProof w:val="0"/>
-                <w:color w:val="000000"/>
-                <w:u w:val="single"/>
-              </w:rPr>
-              <w:t xml:space="preserve"> de </w:t>
-            </w:r>
-            <w:proofErr w:type="spellStart"/>
-            <w:r>
-              <w:rPr>
-                <w:rFonts w:ascii="Calibri" w:eastAsia="Times New Roman" w:hAnsi="Calibri" w:cs="Calibri"/>
-                <w:b/>
-                <w:bCs/>
-                <w:i/>
-                <w:iCs/>
-                <w:noProof w:val="0"/>
-                <w:color w:val="000000"/>
-                <w:u w:val="single"/>
-              </w:rPr>
-              <w:t>Catálogo</w:t>
-            </w:r>
-            <w:proofErr w:type="spellEnd"/>
-            <w:r>
-              <w:rPr>
-                <w:rFonts w:ascii="Calibri" w:eastAsia="Times New Roman" w:hAnsi="Calibri" w:cs="Calibri"/>
-                <w:b/>
-                <w:bCs/>
-                <w:i/>
-                <w:iCs/>
-                <w:noProof w:val="0"/>
-                <w:color w:val="000000"/>
-                <w:u w:val="single"/>
-              </w:rPr>
-              <w:t xml:space="preserve"> PROBING</w:t>
+              <w:t>Carga de Catálogo PROBING</w:t>
             </w:r>
           </w:p>
         </w:tc>
@@ -711,7 +651,6 @@
                 <w:color w:val="000000"/>
               </w:rPr>
             </w:pPr>
-            <w:proofErr w:type="spellStart"/>
             <w:r>
               <w:rPr>
                 <w:rFonts w:ascii="Calibri" w:eastAsia="Times New Roman" w:hAnsi="Calibri" w:cs="Calibri"/>
@@ -720,40 +659,7 @@
                 <w:noProof w:val="0"/>
                 <w:color w:val="000000"/>
               </w:rPr>
-              <w:t>Consumo</w:t>
-            </w:r>
-            <w:proofErr w:type="spellEnd"/>
-            <w:r>
-              <w:rPr>
-                <w:rFonts w:ascii="Calibri" w:eastAsia="Times New Roman" w:hAnsi="Calibri" w:cs="Calibri"/>
-                <w:b/>
-                <w:bCs/>
-                <w:noProof w:val="0"/>
-                <w:color w:val="000000"/>
-              </w:rPr>
-              <w:t xml:space="preserve"> de </w:t>
-            </w:r>
-            <w:proofErr w:type="spellStart"/>
-            <w:r>
-              <w:rPr>
-                <w:rFonts w:ascii="Calibri" w:eastAsia="Times New Roman" w:hAnsi="Calibri" w:cs="Calibri"/>
-                <w:b/>
-                <w:bCs/>
-                <w:noProof w:val="0"/>
-                <w:color w:val="000000"/>
-              </w:rPr>
-              <w:t>Datos</w:t>
-            </w:r>
-            <w:proofErr w:type="spellEnd"/>
-            <w:r>
-              <w:rPr>
-                <w:rFonts w:ascii="Calibri" w:eastAsia="Times New Roman" w:hAnsi="Calibri" w:cs="Calibri"/>
-                <w:b/>
-                <w:bCs/>
-                <w:noProof w:val="0"/>
-                <w:color w:val="000000"/>
-              </w:rPr>
-              <w:t xml:space="preserve"> [kB]</w:t>
+              <w:t>Consumo de Datos [kB]</w:t>
             </w:r>
           </w:p>
         </w:tc>
@@ -782,7 +688,6 @@
                 <w:color w:val="000000"/>
               </w:rPr>
             </w:pPr>
-            <w:proofErr w:type="spellStart"/>
             <w:r>
               <w:rPr>
                 <w:rFonts w:ascii="Calibri" w:eastAsia="Times New Roman" w:hAnsi="Calibri" w:cs="Calibri"/>
@@ -791,62 +696,7 @@
                 <w:noProof w:val="0"/>
                 <w:color w:val="000000"/>
               </w:rPr>
-              <w:t>Tiempo</w:t>
-            </w:r>
-            <w:proofErr w:type="spellEnd"/>
-            <w:r>
-              <w:rPr>
-                <w:rFonts w:ascii="Calibri" w:eastAsia="Times New Roman" w:hAnsi="Calibri" w:cs="Calibri"/>
-                <w:b/>
-                <w:bCs/>
-                <w:noProof w:val="0"/>
-                <w:color w:val="000000"/>
-              </w:rPr>
-              <w:t xml:space="preserve"> de </w:t>
-            </w:r>
-            <w:proofErr w:type="spellStart"/>
-            <w:r>
-              <w:rPr>
-                <w:rFonts w:ascii="Calibri" w:eastAsia="Times New Roman" w:hAnsi="Calibri" w:cs="Calibri"/>
-                <w:b/>
-                <w:bCs/>
-                <w:noProof w:val="0"/>
-                <w:color w:val="000000"/>
-              </w:rPr>
-              <w:t>Ejecución</w:t>
-            </w:r>
-            <w:proofErr w:type="spellEnd"/>
-            <w:r>
-              <w:rPr>
-                <w:rFonts w:ascii="Calibri" w:eastAsia="Times New Roman" w:hAnsi="Calibri" w:cs="Calibri"/>
-                <w:b/>
-                <w:bCs/>
-                <w:noProof w:val="0"/>
-                <w:color w:val="000000"/>
-              </w:rPr>
-              <w:t xml:space="preserve"> [</w:t>
-            </w:r>
-            <w:proofErr w:type="spellStart"/>
-            <w:r>
-              <w:rPr>
-                <w:rFonts w:ascii="Calibri" w:eastAsia="Times New Roman" w:hAnsi="Calibri" w:cs="Calibri"/>
-                <w:b/>
-                <w:bCs/>
-                <w:noProof w:val="0"/>
-                <w:color w:val="000000"/>
-              </w:rPr>
-              <w:t>ms</w:t>
-            </w:r>
-            <w:proofErr w:type="spellEnd"/>
-            <w:r>
-              <w:rPr>
-                <w:rFonts w:ascii="Calibri" w:eastAsia="Times New Roman" w:hAnsi="Calibri" w:cs="Calibri"/>
-                <w:b/>
-                <w:bCs/>
-                <w:noProof w:val="0"/>
-                <w:color w:val="000000"/>
-              </w:rPr>
-              <w:t>]</w:t>
+              <w:t>Tiempo de Ejecución [ms]</w:t>
             </w:r>
           </w:p>
         </w:tc>
@@ -1122,8 +972,6 @@
               </w:rPr>
               <w:t>4093.372</w:t>
             </w:r>
-            <w:bookmarkStart w:id="2" w:name="_GoBack"/>
-            <w:bookmarkEnd w:id="2"/>
           </w:p>
         </w:tc>
         <w:tc>
@@ -1281,8 +1129,7 @@
                 <w:u w:val="single"/>
               </w:rPr>
             </w:pPr>
-            <w:bookmarkStart w:id="3" w:name="_Ref66842982"/>
-            <w:proofErr w:type="spellStart"/>
+            <w:bookmarkStart w:id="2" w:name="_Ref66842982"/>
             <w:r>
               <w:rPr>
                 <w:rFonts w:ascii="Calibri" w:eastAsia="Times New Roman" w:hAnsi="Calibri" w:cs="Calibri"/>
@@ -1294,49 +1141,7 @@
                 <w:color w:val="000000"/>
                 <w:u w:val="single"/>
               </w:rPr>
-              <w:t>Carga</w:t>
-            </w:r>
-            <w:proofErr w:type="spellEnd"/>
-            <w:r>
-              <w:rPr>
-                <w:rFonts w:ascii="Calibri" w:eastAsia="Times New Roman" w:hAnsi="Calibri" w:cs="Calibri"/>
-                <w:b/>
-                <w:bCs/>
-                <w:i/>
-                <w:iCs/>
-                <w:noProof w:val="0"/>
-                <w:color w:val="000000"/>
-                <w:u w:val="single"/>
-              </w:rPr>
-              <w:t xml:space="preserve"> de </w:t>
-            </w:r>
-            <w:proofErr w:type="spellStart"/>
-            <w:r>
-              <w:rPr>
-                <w:rFonts w:ascii="Calibri" w:eastAsia="Times New Roman" w:hAnsi="Calibri" w:cs="Calibri"/>
-                <w:b/>
-                <w:bCs/>
-                <w:i/>
-                <w:iCs/>
-                <w:noProof w:val="0"/>
-                <w:color w:val="000000"/>
-                <w:u w:val="single"/>
-              </w:rPr>
-              <w:t>Catálogo</w:t>
-            </w:r>
-            <w:proofErr w:type="spellEnd"/>
-            <w:r>
-              <w:rPr>
-                <w:rFonts w:ascii="Calibri" w:eastAsia="Times New Roman" w:hAnsi="Calibri" w:cs="Calibri"/>
-                <w:b/>
-                <w:bCs/>
-                <w:i/>
-                <w:iCs/>
-                <w:noProof w:val="0"/>
-                <w:color w:val="000000"/>
-                <w:u w:val="single"/>
-              </w:rPr>
-              <w:t xml:space="preserve"> CHAINING</w:t>
+              <w:t>Carga de Catálogo CHAINING</w:t>
             </w:r>
           </w:p>
         </w:tc>
@@ -1407,7 +1212,6 @@
                 <w:color w:val="000000"/>
               </w:rPr>
             </w:pPr>
-            <w:proofErr w:type="spellStart"/>
             <w:r>
               <w:rPr>
                 <w:rFonts w:ascii="Calibri" w:eastAsia="Times New Roman" w:hAnsi="Calibri" w:cs="Calibri"/>
@@ -1416,40 +1220,7 @@
                 <w:noProof w:val="0"/>
                 <w:color w:val="000000"/>
               </w:rPr>
-              <w:t>Consumo</w:t>
-            </w:r>
-            <w:proofErr w:type="spellEnd"/>
-            <w:r>
-              <w:rPr>
-                <w:rFonts w:ascii="Calibri" w:eastAsia="Times New Roman" w:hAnsi="Calibri" w:cs="Calibri"/>
-                <w:b/>
-                <w:bCs/>
-                <w:noProof w:val="0"/>
-                <w:color w:val="000000"/>
-              </w:rPr>
-              <w:t xml:space="preserve"> de </w:t>
-            </w:r>
-            <w:proofErr w:type="spellStart"/>
-            <w:r>
-              <w:rPr>
-                <w:rFonts w:ascii="Calibri" w:eastAsia="Times New Roman" w:hAnsi="Calibri" w:cs="Calibri"/>
-                <w:b/>
-                <w:bCs/>
-                <w:noProof w:val="0"/>
-                <w:color w:val="000000"/>
-              </w:rPr>
-              <w:t>Datos</w:t>
-            </w:r>
-            <w:proofErr w:type="spellEnd"/>
-            <w:r>
-              <w:rPr>
-                <w:rFonts w:ascii="Calibri" w:eastAsia="Times New Roman" w:hAnsi="Calibri" w:cs="Calibri"/>
-                <w:b/>
-                <w:bCs/>
-                <w:noProof w:val="0"/>
-                <w:color w:val="000000"/>
-              </w:rPr>
-              <w:t xml:space="preserve"> [kB]</w:t>
+              <w:t>Consumo de Datos [kB]</w:t>
             </w:r>
           </w:p>
         </w:tc>
@@ -1478,7 +1249,6 @@
                 <w:color w:val="000000"/>
               </w:rPr>
             </w:pPr>
-            <w:proofErr w:type="spellStart"/>
             <w:r>
               <w:rPr>
                 <w:rFonts w:ascii="Calibri" w:eastAsia="Times New Roman" w:hAnsi="Calibri" w:cs="Calibri"/>
@@ -1487,62 +1257,7 @@
                 <w:noProof w:val="0"/>
                 <w:color w:val="000000"/>
               </w:rPr>
-              <w:t>Tiempo</w:t>
-            </w:r>
-            <w:proofErr w:type="spellEnd"/>
-            <w:r>
-              <w:rPr>
-                <w:rFonts w:ascii="Calibri" w:eastAsia="Times New Roman" w:hAnsi="Calibri" w:cs="Calibri"/>
-                <w:b/>
-                <w:bCs/>
-                <w:noProof w:val="0"/>
-                <w:color w:val="000000"/>
-              </w:rPr>
-              <w:t xml:space="preserve"> de </w:t>
-            </w:r>
-            <w:proofErr w:type="spellStart"/>
-            <w:r>
-              <w:rPr>
-                <w:rFonts w:ascii="Calibri" w:eastAsia="Times New Roman" w:hAnsi="Calibri" w:cs="Calibri"/>
-                <w:b/>
-                <w:bCs/>
-                <w:noProof w:val="0"/>
-                <w:color w:val="000000"/>
-              </w:rPr>
-              <w:t>Ejecución</w:t>
-            </w:r>
-            <w:proofErr w:type="spellEnd"/>
-            <w:r>
-              <w:rPr>
-                <w:rFonts w:ascii="Calibri" w:eastAsia="Times New Roman" w:hAnsi="Calibri" w:cs="Calibri"/>
-                <w:b/>
-                <w:bCs/>
-                <w:noProof w:val="0"/>
-                <w:color w:val="000000"/>
-              </w:rPr>
-              <w:t xml:space="preserve"> [</w:t>
-            </w:r>
-            <w:proofErr w:type="spellStart"/>
-            <w:r>
-              <w:rPr>
-                <w:rFonts w:ascii="Calibri" w:eastAsia="Times New Roman" w:hAnsi="Calibri" w:cs="Calibri"/>
-                <w:b/>
-                <w:bCs/>
-                <w:noProof w:val="0"/>
-                <w:color w:val="000000"/>
-              </w:rPr>
-              <w:t>ms</w:t>
-            </w:r>
-            <w:proofErr w:type="spellEnd"/>
-            <w:r>
-              <w:rPr>
-                <w:rFonts w:ascii="Calibri" w:eastAsia="Times New Roman" w:hAnsi="Calibri" w:cs="Calibri"/>
-                <w:b/>
-                <w:bCs/>
-                <w:noProof w:val="0"/>
-                <w:color w:val="000000"/>
-              </w:rPr>
-              <w:t>]</w:t>
+              <w:t>Tiempo de Ejecución [ms]</w:t>
             </w:r>
           </w:p>
         </w:tc>
@@ -1899,7 +1614,7 @@
         </w:rPr>
         <w:fldChar w:fldCharType="end"/>
       </w:r>
-      <w:bookmarkEnd w:id="3"/>
+      <w:bookmarkEnd w:id="2"/>
       <w:r>
         <w:rPr>
           <w:lang w:val="es-CO"/>
@@ -2124,7 +1839,6 @@
                 <w:u w:val="single"/>
               </w:rPr>
             </w:pPr>
-            <w:proofErr w:type="spellStart"/>
             <w:r>
               <w:rPr>
                 <w:rFonts w:ascii="Calibri" w:eastAsia="Times New Roman" w:hAnsi="Calibri" w:cs="Calibri"/>
@@ -2136,49 +1850,7 @@
                 <w:color w:val="000000"/>
                 <w:u w:val="single"/>
               </w:rPr>
-              <w:t>Carga</w:t>
-            </w:r>
-            <w:proofErr w:type="spellEnd"/>
-            <w:r>
-              <w:rPr>
-                <w:rFonts w:ascii="Calibri" w:eastAsia="Times New Roman" w:hAnsi="Calibri" w:cs="Calibri"/>
-                <w:b/>
-                <w:bCs/>
-                <w:i/>
-                <w:iCs/>
-                <w:noProof w:val="0"/>
-                <w:color w:val="000000"/>
-                <w:u w:val="single"/>
-              </w:rPr>
-              <w:t xml:space="preserve"> de </w:t>
-            </w:r>
-            <w:proofErr w:type="spellStart"/>
-            <w:r>
-              <w:rPr>
-                <w:rFonts w:ascii="Calibri" w:eastAsia="Times New Roman" w:hAnsi="Calibri" w:cs="Calibri"/>
-                <w:b/>
-                <w:bCs/>
-                <w:i/>
-                <w:iCs/>
-                <w:noProof w:val="0"/>
-                <w:color w:val="000000"/>
-                <w:u w:val="single"/>
-              </w:rPr>
-              <w:t>Catálogo</w:t>
-            </w:r>
-            <w:proofErr w:type="spellEnd"/>
-            <w:r>
-              <w:rPr>
-                <w:rFonts w:ascii="Calibri" w:eastAsia="Times New Roman" w:hAnsi="Calibri" w:cs="Calibri"/>
-                <w:b/>
-                <w:bCs/>
-                <w:i/>
-                <w:iCs/>
-                <w:noProof w:val="0"/>
-                <w:color w:val="000000"/>
-                <w:u w:val="single"/>
-              </w:rPr>
-              <w:t xml:space="preserve"> PROBING</w:t>
+              <w:t>Carga de Catálogo PROBING</w:t>
             </w:r>
           </w:p>
         </w:tc>
@@ -2257,7 +1929,6 @@
                 <w:color w:val="000000"/>
               </w:rPr>
             </w:pPr>
-            <w:proofErr w:type="spellStart"/>
             <w:r>
               <w:rPr>
                 <w:rFonts w:ascii="Calibri" w:eastAsia="Times New Roman" w:hAnsi="Calibri" w:cs="Calibri"/>
@@ -2266,40 +1937,7 @@
                 <w:noProof w:val="0"/>
                 <w:color w:val="000000"/>
               </w:rPr>
-              <w:t>Consumo</w:t>
-            </w:r>
-            <w:proofErr w:type="spellEnd"/>
-            <w:r>
-              <w:rPr>
-                <w:rFonts w:ascii="Calibri" w:eastAsia="Times New Roman" w:hAnsi="Calibri" w:cs="Calibri"/>
-                <w:b/>
-                <w:bCs/>
-                <w:noProof w:val="0"/>
-                <w:color w:val="000000"/>
-              </w:rPr>
-              <w:t xml:space="preserve"> de </w:t>
-            </w:r>
-            <w:proofErr w:type="spellStart"/>
-            <w:r>
-              <w:rPr>
-                <w:rFonts w:ascii="Calibri" w:eastAsia="Times New Roman" w:hAnsi="Calibri" w:cs="Calibri"/>
-                <w:b/>
-                <w:bCs/>
-                <w:noProof w:val="0"/>
-                <w:color w:val="000000"/>
-              </w:rPr>
-              <w:t>Datos</w:t>
-            </w:r>
-            <w:proofErr w:type="spellEnd"/>
-            <w:r>
-              <w:rPr>
-                <w:rFonts w:ascii="Calibri" w:eastAsia="Times New Roman" w:hAnsi="Calibri" w:cs="Calibri"/>
-                <w:b/>
-                <w:bCs/>
-                <w:noProof w:val="0"/>
-                <w:color w:val="000000"/>
-              </w:rPr>
-              <w:t xml:space="preserve"> [kB]</w:t>
+              <w:t>Consumo de Datos [kB]</w:t>
             </w:r>
           </w:p>
         </w:tc>
@@ -2328,7 +1966,6 @@
                 <w:color w:val="000000"/>
               </w:rPr>
             </w:pPr>
-            <w:proofErr w:type="spellStart"/>
             <w:r>
               <w:rPr>
                 <w:rFonts w:ascii="Calibri" w:eastAsia="Times New Roman" w:hAnsi="Calibri" w:cs="Calibri"/>
@@ -2337,62 +1974,7 @@
                 <w:noProof w:val="0"/>
                 <w:color w:val="000000"/>
               </w:rPr>
-              <w:t>Tiempo</w:t>
-            </w:r>
-            <w:proofErr w:type="spellEnd"/>
-            <w:r>
-              <w:rPr>
-                <w:rFonts w:ascii="Calibri" w:eastAsia="Times New Roman" w:hAnsi="Calibri" w:cs="Calibri"/>
-                <w:b/>
-                <w:bCs/>
-                <w:noProof w:val="0"/>
-                <w:color w:val="000000"/>
-              </w:rPr>
-              <w:t xml:space="preserve"> de </w:t>
-            </w:r>
-            <w:proofErr w:type="spellStart"/>
-            <w:r>
-              <w:rPr>
-                <w:rFonts w:ascii="Calibri" w:eastAsia="Times New Roman" w:hAnsi="Calibri" w:cs="Calibri"/>
-                <w:b/>
-                <w:bCs/>
-                <w:noProof w:val="0"/>
-                <w:color w:val="000000"/>
-              </w:rPr>
-              <w:t>Ejecución</w:t>
-            </w:r>
-            <w:proofErr w:type="spellEnd"/>
-            <w:r>
-              <w:rPr>
-                <w:rFonts w:ascii="Calibri" w:eastAsia="Times New Roman" w:hAnsi="Calibri" w:cs="Calibri"/>
-                <w:b/>
-                <w:bCs/>
-                <w:noProof w:val="0"/>
-                <w:color w:val="000000"/>
-              </w:rPr>
-              <w:t xml:space="preserve"> [</w:t>
-            </w:r>
-            <w:proofErr w:type="spellStart"/>
-            <w:r>
-              <w:rPr>
-                <w:rFonts w:ascii="Calibri" w:eastAsia="Times New Roman" w:hAnsi="Calibri" w:cs="Calibri"/>
-                <w:b/>
-                <w:bCs/>
-                <w:noProof w:val="0"/>
-                <w:color w:val="000000"/>
-              </w:rPr>
-              <w:t>ms</w:t>
-            </w:r>
-            <w:proofErr w:type="spellEnd"/>
-            <w:r>
-              <w:rPr>
-                <w:rFonts w:ascii="Calibri" w:eastAsia="Times New Roman" w:hAnsi="Calibri" w:cs="Calibri"/>
-                <w:b/>
-                <w:bCs/>
-                <w:noProof w:val="0"/>
-                <w:color w:val="000000"/>
-              </w:rPr>
-              <w:t>]</w:t>
+              <w:t>Tiempo de Ejecución [ms]</w:t>
             </w:r>
           </w:p>
         </w:tc>
@@ -2456,6 +2038,14 @@
                 <w:color w:val="000000"/>
               </w:rPr>
             </w:pPr>
+            <w:r>
+              <w:rPr>
+                <w:rFonts w:ascii="Calibri" w:eastAsia="Times New Roman" w:hAnsi="Calibri" w:cs="Calibri"/>
+                <w:noProof w:val="0"/>
+                <w:color w:val="000000"/>
+              </w:rPr>
+              <w:t>4093.372</w:t>
+            </w:r>
           </w:p>
         </w:tc>
         <w:tc>
@@ -2480,6 +2070,14 @@
                 <w:color w:val="000000"/>
               </w:rPr>
             </w:pPr>
+            <w:r>
+              <w:rPr>
+                <w:rFonts w:ascii="Calibri" w:eastAsia="Times New Roman" w:hAnsi="Calibri" w:cs="Calibri"/>
+                <w:noProof w:val="0"/>
+                <w:color w:val="000000"/>
+              </w:rPr>
+              <w:t>49.668</w:t>
+            </w:r>
           </w:p>
         </w:tc>
       </w:tr>
@@ -2542,6 +2140,14 @@
                 <w:color w:val="000000"/>
               </w:rPr>
             </w:pPr>
+            <w:r>
+              <w:rPr>
+                <w:rFonts w:ascii="Calibri" w:eastAsia="Times New Roman" w:hAnsi="Calibri" w:cs="Calibri"/>
+                <w:noProof w:val="0"/>
+                <w:color w:val="000000"/>
+              </w:rPr>
+              <w:t>4093.372</w:t>
+            </w:r>
           </w:p>
         </w:tc>
         <w:tc>
@@ -2566,6 +2172,14 @@
                 <w:color w:val="000000"/>
               </w:rPr>
             </w:pPr>
+            <w:r>
+              <w:rPr>
+                <w:rFonts w:ascii="Calibri" w:eastAsia="Times New Roman" w:hAnsi="Calibri" w:cs="Calibri"/>
+                <w:noProof w:val="0"/>
+                <w:color w:val="000000"/>
+              </w:rPr>
+              <w:t>52.828</w:t>
+            </w:r>
           </w:p>
         </w:tc>
       </w:tr>
@@ -2628,6 +2242,14 @@
                 <w:color w:val="000000"/>
               </w:rPr>
             </w:pPr>
+            <w:r>
+              <w:rPr>
+                <w:rFonts w:ascii="Calibri" w:eastAsia="Times New Roman" w:hAnsi="Calibri" w:cs="Calibri"/>
+                <w:noProof w:val="0"/>
+                <w:color w:val="000000"/>
+              </w:rPr>
+              <w:t>4093.372</w:t>
+            </w:r>
           </w:p>
         </w:tc>
         <w:tc>
@@ -2652,6 +2274,14 @@
                 <w:color w:val="000000"/>
               </w:rPr>
             </w:pPr>
+            <w:r>
+              <w:rPr>
+                <w:rFonts w:ascii="Calibri" w:eastAsia="Times New Roman" w:hAnsi="Calibri" w:cs="Calibri"/>
+                <w:noProof w:val="0"/>
+                <w:color w:val="000000"/>
+              </w:rPr>
+              <w:t>51.213</w:t>
+            </w:r>
           </w:p>
         </w:tc>
       </w:tr>
@@ -2668,7 +2298,6 @@
         <w:rPr>
           <w:lang w:val="es-CO"/>
         </w:rPr>
-        <w:lastRenderedPageBreak/>
         <w:t xml:space="preserve">Tabla </w:t>
       </w:r>
       <w:r>
@@ -2789,7 +2418,6 @@
                 <w:u w:val="single"/>
               </w:rPr>
             </w:pPr>
-            <w:proofErr w:type="spellStart"/>
             <w:r>
               <w:rPr>
                 <w:rFonts w:ascii="Calibri" w:eastAsia="Times New Roman" w:hAnsi="Calibri" w:cs="Calibri"/>
@@ -2801,49 +2429,8 @@
                 <w:color w:val="000000"/>
                 <w:u w:val="single"/>
               </w:rPr>
-              <w:t>Carga</w:t>
-            </w:r>
-            <w:proofErr w:type="spellEnd"/>
-            <w:r>
-              <w:rPr>
-                <w:rFonts w:ascii="Calibri" w:eastAsia="Times New Roman" w:hAnsi="Calibri" w:cs="Calibri"/>
-                <w:b/>
-                <w:bCs/>
-                <w:i/>
-                <w:iCs/>
-                <w:noProof w:val="0"/>
-                <w:color w:val="000000"/>
-                <w:u w:val="single"/>
-              </w:rPr>
-              <w:t xml:space="preserve"> de </w:t>
-            </w:r>
-            <w:proofErr w:type="spellStart"/>
-            <w:r>
-              <w:rPr>
-                <w:rFonts w:ascii="Calibri" w:eastAsia="Times New Roman" w:hAnsi="Calibri" w:cs="Calibri"/>
-                <w:b/>
-                <w:bCs/>
-                <w:i/>
-                <w:iCs/>
-                <w:noProof w:val="0"/>
-                <w:color w:val="000000"/>
-                <w:u w:val="single"/>
-              </w:rPr>
-              <w:t>Catálogo</w:t>
-            </w:r>
-            <w:proofErr w:type="spellEnd"/>
-            <w:r>
-              <w:rPr>
-                <w:rFonts w:ascii="Calibri" w:eastAsia="Times New Roman" w:hAnsi="Calibri" w:cs="Calibri"/>
-                <w:b/>
-                <w:bCs/>
-                <w:i/>
-                <w:iCs/>
-                <w:noProof w:val="0"/>
-                <w:color w:val="000000"/>
-                <w:u w:val="single"/>
-              </w:rPr>
-              <w:t xml:space="preserve"> CHAINING</w:t>
+              <w:lastRenderedPageBreak/>
+              <w:t>Carga de Catálogo CHAINING</w:t>
             </w:r>
           </w:p>
         </w:tc>
@@ -2914,7 +2501,6 @@
                 <w:color w:val="000000"/>
               </w:rPr>
             </w:pPr>
-            <w:proofErr w:type="spellStart"/>
             <w:r>
               <w:rPr>
                 <w:rFonts w:ascii="Calibri" w:eastAsia="Times New Roman" w:hAnsi="Calibri" w:cs="Calibri"/>
@@ -2923,40 +2509,7 @@
                 <w:noProof w:val="0"/>
                 <w:color w:val="000000"/>
               </w:rPr>
-              <w:t>Consumo</w:t>
-            </w:r>
-            <w:proofErr w:type="spellEnd"/>
-            <w:r>
-              <w:rPr>
-                <w:rFonts w:ascii="Calibri" w:eastAsia="Times New Roman" w:hAnsi="Calibri" w:cs="Calibri"/>
-                <w:b/>
-                <w:bCs/>
-                <w:noProof w:val="0"/>
-                <w:color w:val="000000"/>
-              </w:rPr>
-              <w:t xml:space="preserve"> de </w:t>
-            </w:r>
-            <w:proofErr w:type="spellStart"/>
-            <w:r>
-              <w:rPr>
-                <w:rFonts w:ascii="Calibri" w:eastAsia="Times New Roman" w:hAnsi="Calibri" w:cs="Calibri"/>
-                <w:b/>
-                <w:bCs/>
-                <w:noProof w:val="0"/>
-                <w:color w:val="000000"/>
-              </w:rPr>
-              <w:t>Datos</w:t>
-            </w:r>
-            <w:proofErr w:type="spellEnd"/>
-            <w:r>
-              <w:rPr>
-                <w:rFonts w:ascii="Calibri" w:eastAsia="Times New Roman" w:hAnsi="Calibri" w:cs="Calibri"/>
-                <w:b/>
-                <w:bCs/>
-                <w:noProof w:val="0"/>
-                <w:color w:val="000000"/>
-              </w:rPr>
-              <w:t xml:space="preserve"> [kB]</w:t>
+              <w:t>Consumo de Datos [kB]</w:t>
             </w:r>
           </w:p>
         </w:tc>
@@ -2985,7 +2538,6 @@
                 <w:color w:val="000000"/>
               </w:rPr>
             </w:pPr>
-            <w:proofErr w:type="spellStart"/>
             <w:r>
               <w:rPr>
                 <w:rFonts w:ascii="Calibri" w:eastAsia="Times New Roman" w:hAnsi="Calibri" w:cs="Calibri"/>
@@ -2994,62 +2546,7 @@
                 <w:noProof w:val="0"/>
                 <w:color w:val="000000"/>
               </w:rPr>
-              <w:t>Tiempo</w:t>
-            </w:r>
-            <w:proofErr w:type="spellEnd"/>
-            <w:r>
-              <w:rPr>
-                <w:rFonts w:ascii="Calibri" w:eastAsia="Times New Roman" w:hAnsi="Calibri" w:cs="Calibri"/>
-                <w:b/>
-                <w:bCs/>
-                <w:noProof w:val="0"/>
-                <w:color w:val="000000"/>
-              </w:rPr>
-              <w:t xml:space="preserve"> de </w:t>
-            </w:r>
-            <w:proofErr w:type="spellStart"/>
-            <w:r>
-              <w:rPr>
-                <w:rFonts w:ascii="Calibri" w:eastAsia="Times New Roman" w:hAnsi="Calibri" w:cs="Calibri"/>
-                <w:b/>
-                <w:bCs/>
-                <w:noProof w:val="0"/>
-                <w:color w:val="000000"/>
-              </w:rPr>
-              <w:t>Ejecución</w:t>
-            </w:r>
-            <w:proofErr w:type="spellEnd"/>
-            <w:r>
-              <w:rPr>
-                <w:rFonts w:ascii="Calibri" w:eastAsia="Times New Roman" w:hAnsi="Calibri" w:cs="Calibri"/>
-                <w:b/>
-                <w:bCs/>
-                <w:noProof w:val="0"/>
-                <w:color w:val="000000"/>
-              </w:rPr>
-              <w:t xml:space="preserve"> [</w:t>
-            </w:r>
-            <w:proofErr w:type="spellStart"/>
-            <w:r>
-              <w:rPr>
-                <w:rFonts w:ascii="Calibri" w:eastAsia="Times New Roman" w:hAnsi="Calibri" w:cs="Calibri"/>
-                <w:b/>
-                <w:bCs/>
-                <w:noProof w:val="0"/>
-                <w:color w:val="000000"/>
-              </w:rPr>
-              <w:t>ms</w:t>
-            </w:r>
-            <w:proofErr w:type="spellEnd"/>
-            <w:r>
-              <w:rPr>
-                <w:rFonts w:ascii="Calibri" w:eastAsia="Times New Roman" w:hAnsi="Calibri" w:cs="Calibri"/>
-                <w:b/>
-                <w:bCs/>
-                <w:noProof w:val="0"/>
-                <w:color w:val="000000"/>
-              </w:rPr>
-              <w:t>]</w:t>
+              <w:t>Tiempo de Ejecución [ms]</w:t>
             </w:r>
           </w:p>
         </w:tc>
@@ -3113,6 +2610,14 @@
                 <w:color w:val="000000"/>
               </w:rPr>
             </w:pPr>
+            <w:r>
+              <w:rPr>
+                <w:rFonts w:ascii="Calibri" w:eastAsia="Times New Roman" w:hAnsi="Calibri" w:cs="Calibri"/>
+                <w:noProof w:val="0"/>
+                <w:color w:val="000000"/>
+              </w:rPr>
+              <w:t>4108.782</w:t>
+            </w:r>
           </w:p>
         </w:tc>
         <w:tc>
@@ -3137,6 +2642,14 @@
                 <w:color w:val="000000"/>
               </w:rPr>
             </w:pPr>
+            <w:r>
+              <w:rPr>
+                <w:rFonts w:ascii="Calibri" w:eastAsia="Times New Roman" w:hAnsi="Calibri" w:cs="Calibri"/>
+                <w:noProof w:val="0"/>
+                <w:color w:val="000000"/>
+              </w:rPr>
+              <w:t>52.030</w:t>
+            </w:r>
           </w:p>
         </w:tc>
       </w:tr>
@@ -3199,6 +2712,14 @@
                 <w:color w:val="000000"/>
               </w:rPr>
             </w:pPr>
+            <w:r>
+              <w:rPr>
+                <w:rFonts w:ascii="Calibri" w:eastAsia="Times New Roman" w:hAnsi="Calibri" w:cs="Calibri"/>
+                <w:noProof w:val="0"/>
+                <w:color w:val="000000"/>
+              </w:rPr>
+              <w:t>4108.782</w:t>
+            </w:r>
           </w:p>
         </w:tc>
         <w:tc>
@@ -3223,6 +2744,14 @@
                 <w:color w:val="000000"/>
               </w:rPr>
             </w:pPr>
+            <w:r>
+              <w:rPr>
+                <w:rFonts w:ascii="Calibri" w:eastAsia="Times New Roman" w:hAnsi="Calibri" w:cs="Calibri"/>
+                <w:noProof w:val="0"/>
+                <w:color w:val="000000"/>
+              </w:rPr>
+              <w:t>50.847</w:t>
+            </w:r>
           </w:p>
         </w:tc>
       </w:tr>
@@ -3285,6 +2814,14 @@
                 <w:color w:val="000000"/>
               </w:rPr>
             </w:pPr>
+            <w:r>
+              <w:rPr>
+                <w:rFonts w:ascii="Calibri" w:eastAsia="Times New Roman" w:hAnsi="Calibri" w:cs="Calibri"/>
+                <w:noProof w:val="0"/>
+                <w:color w:val="000000"/>
+              </w:rPr>
+              <w:t>4108.782</w:t>
+            </w:r>
           </w:p>
         </w:tc>
         <w:tc>
@@ -3309,6 +2846,14 @@
                 <w:color w:val="000000"/>
               </w:rPr>
             </w:pPr>
+            <w:r>
+              <w:rPr>
+                <w:rFonts w:ascii="Calibri" w:eastAsia="Times New Roman" w:hAnsi="Calibri" w:cs="Calibri"/>
+                <w:noProof w:val="0"/>
+                <w:color w:val="000000"/>
+              </w:rPr>
+              <w:t>50.936</w:t>
+            </w:r>
           </w:p>
         </w:tc>
       </w:tr>
@@ -3548,30 +3093,35 @@
         </w:rPr>
         <w:t xml:space="preserve">¿Por qué en la función </w:t>
       </w:r>
-      <w:proofErr w:type="gramStart"/>
       <w:r>
         <w:rPr>
           <w:b/>
           <w:bCs/>
           <w:lang w:val="es-419"/>
         </w:rPr>
-        <w:t>getTime(</w:t>
-      </w:r>
-      <w:proofErr w:type="gramEnd"/>
+        <w:t>getTime()</w:t>
+      </w:r>
+      <w:r>
+        <w:rPr>
+          <w:rFonts w:ascii="Dax-Regular" w:hAnsi="Dax-Regular"/>
+          <w:lang w:val="es-419"/>
+        </w:rPr>
+        <w:t xml:space="preserve"> se utiliza </w:t>
+      </w:r>
       <w:r>
         <w:rPr>
           <w:b/>
           <w:bCs/>
           <w:lang w:val="es-419"/>
         </w:rPr>
-        <w:t>)</w:t>
+        <w:t>time.perf_counter()</w:t>
       </w:r>
       <w:r>
         <w:rPr>
           <w:rFonts w:ascii="Dax-Regular" w:hAnsi="Dax-Regular"/>
           <w:lang w:val="es-419"/>
         </w:rPr>
-        <w:t xml:space="preserve"> se utiliza </w:t>
+        <w:t xml:space="preserve"> en ves de la previamente conocida </w:t>
       </w:r>
       <w:r>
         <w:rPr>
@@ -3579,32 +3129,7 @@
           <w:bCs/>
           <w:lang w:val="es-419"/>
         </w:rPr>
-        <w:t>time.perf_counter()</w:t>
-      </w:r>
-      <w:r>
-        <w:rPr>
-          <w:rFonts w:ascii="Dax-Regular" w:hAnsi="Dax-Regular"/>
-          <w:lang w:val="es-419"/>
-        </w:rPr>
-        <w:t xml:space="preserve"> en ves de la previamente conocida </w:t>
-      </w:r>
-      <w:proofErr w:type="spellStart"/>
-      <w:r>
-        <w:rPr>
-          <w:b/>
-          <w:bCs/>
-          <w:lang w:val="es-419"/>
-        </w:rPr>
-        <w:t>time.process_time</w:t>
-      </w:r>
-      <w:proofErr w:type="spellEnd"/>
-      <w:r>
-        <w:rPr>
-          <w:b/>
-          <w:bCs/>
-          <w:lang w:val="es-419"/>
-        </w:rPr>
-        <w:t>()</w:t>
+        <w:t>time.process_time()</w:t>
       </w:r>
       <w:r>
         <w:rPr>
@@ -3620,80 +3145,58 @@
         <w:spacing w:after="0"/>
         <w:jc w:val="both"/>
         <w:rPr>
-          <w:lang w:val="es-CO"/>
-        </w:rPr>
-      </w:pPr>
-      <w:proofErr w:type="spellStart"/>
-      <w:r>
-        <w:rPr>
           <w:lang w:val="es-419"/>
         </w:rPr>
-        <w:t>Por que</w:t>
-      </w:r>
-      <w:proofErr w:type="spellEnd"/>
+      </w:pPr>
       <w:r>
         <w:rPr>
           <w:lang w:val="es-419"/>
         </w:rPr>
-        <w:t xml:space="preserve"> la </w:t>
-      </w:r>
-      <w:proofErr w:type="spellStart"/>
+        <w:t xml:space="preserve">Por que la </w:t>
+      </w:r>
       <w:r>
         <w:rPr>
           <w:rFonts w:hint="eastAsia"/>
           <w:lang w:val="es-419"/>
         </w:rPr>
-        <w:t>Perf_counter</w:t>
-      </w:r>
-      <w:proofErr w:type="spellEnd"/>
+        <w:t xml:space="preserve">Perf_counter() </w:t>
+      </w:r>
+      <w:r>
+        <w:rPr>
+          <w:lang w:val="es-419"/>
+        </w:rPr>
+        <w:t xml:space="preserve">toma en cuenta todo </w:t>
+      </w:r>
+      <w:r>
+        <w:rPr>
+          <w:lang w:val="es-419"/>
+        </w:rPr>
+        <w:t xml:space="preserve">el tiempo de ejecución </w:t>
+      </w:r>
       <w:r>
         <w:rPr>
           <w:rFonts w:hint="eastAsia"/>
-          <w:lang w:val="es-419"/>
-        </w:rPr>
-        <w:t xml:space="preserve">() </w:t>
-      </w:r>
-      <w:r>
-        <w:rPr>
-          <w:lang w:val="es-419"/>
-        </w:rPr>
-        <w:t xml:space="preserve">toma en cuenta todo </w:t>
-      </w:r>
-      <w:r>
-        <w:rPr>
-          <w:lang w:val="es-419"/>
-        </w:rPr>
-        <w:t xml:space="preserve">el tiempo de ejecución </w:t>
-      </w:r>
-      <w:proofErr w:type="spellStart"/>
-      <w:r>
+          <w:lang w:val="es-CO"/>
+        </w:rPr>
+        <w:t xml:space="preserve">Process_counter() </w:t>
+      </w:r>
+      <w:r>
+        <w:rPr>
+          <w:lang w:val="es-CO"/>
+        </w:rPr>
+        <w:t>solamente tiene en cuenta el tiempo que este corriendo el programa.</w:t>
+      </w:r>
+    </w:p>
+    <w:p>
+      <w:pPr>
+        <w:pStyle w:val="Prrafodelista"/>
+        <w:spacing w:after="0"/>
+        <w:jc w:val="both"/>
         <w:rPr>
           <w:rFonts w:hint="eastAsia"/>
           <w:lang w:val="es-CO"/>
         </w:rPr>
-        <w:t>Process_counter</w:t>
-      </w:r>
-      <w:proofErr w:type="spellEnd"/>
-      <w:r>
-        <w:rPr>
-          <w:rFonts w:hint="eastAsia"/>
-          <w:lang w:val="es-CO"/>
-        </w:rPr>
-        <w:t xml:space="preserve">() </w:t>
-      </w:r>
-      <w:r>
-        <w:rPr>
-          <w:lang w:val="es-CO"/>
-        </w:rPr>
-        <w:t>solamente tiene en cuenta el tiempo que este corriendo el programa.</w:t>
-      </w:r>
-      <w:r>
-        <w:rPr>
-          <w:rFonts w:hint="eastAsia"/>
-          <w:lang w:val="es-419"/>
-        </w:rPr>
-        <w:t>。</w:t>
-      </w:r>
+      </w:pPr>
     </w:p>
     <w:p>
       <w:pPr>
@@ -3715,30 +3218,35 @@
         </w:rPr>
         <w:t xml:space="preserve">¿Por qué son importantes las funciones </w:t>
       </w:r>
-      <w:proofErr w:type="gramStart"/>
       <w:r>
         <w:rPr>
           <w:b/>
           <w:bCs/>
           <w:lang w:val="es-419"/>
         </w:rPr>
-        <w:t>start(</w:t>
-      </w:r>
-      <w:proofErr w:type="gramEnd"/>
+        <w:t>start()</w:t>
+      </w:r>
+      <w:r>
+        <w:rPr>
+          <w:rFonts w:ascii="Dax-Regular" w:hAnsi="Dax-Regular"/>
+          <w:lang w:val="es-419"/>
+        </w:rPr>
+        <w:t xml:space="preserve"> y </w:t>
+      </w:r>
       <w:r>
         <w:rPr>
           <w:b/>
           <w:bCs/>
           <w:lang w:val="es-419"/>
         </w:rPr>
-        <w:t>)</w:t>
+        <w:t>stop()</w:t>
       </w:r>
       <w:r>
         <w:rPr>
           <w:rFonts w:ascii="Dax-Regular" w:hAnsi="Dax-Regular"/>
           <w:lang w:val="es-419"/>
         </w:rPr>
-        <w:t xml:space="preserve"> y </w:t>
+        <w:t xml:space="preserve"> de la librería </w:t>
       </w:r>
       <w:r>
         <w:rPr>
@@ -3746,92 +3254,51 @@
           <w:bCs/>
           <w:lang w:val="es-419"/>
         </w:rPr>
-        <w:t>stop()</w:t>
+        <w:t>tracemalloc</w:t>
       </w:r>
       <w:r>
         <w:rPr>
           <w:rFonts w:ascii="Dax-Regular" w:hAnsi="Dax-Regular"/>
           <w:lang w:val="es-419"/>
         </w:rPr>
-        <w:t xml:space="preserve"> de la librería </w:t>
-      </w:r>
-      <w:proofErr w:type="spellStart"/>
+        <w:t>?</w:t>
+      </w:r>
+    </w:p>
+    <w:p>
+      <w:pPr>
+        <w:pStyle w:val="Prrafodelista"/>
+        <w:spacing w:after="0"/>
+        <w:jc w:val="both"/>
+        <w:rPr>
+          <w:lang w:val="es-419"/>
+        </w:rPr>
+      </w:pPr>
+      <w:r>
+        <w:rPr>
+          <w:lang w:val="es-419"/>
+        </w:rPr>
+        <w:t>Para tomar las dos muestras de memoria de una cuando se inicia la función start() y la otra cuando se i</w:t>
+      </w:r>
+      <w:r>
+        <w:rPr>
+          <w:lang w:val="es-419"/>
+        </w:rPr>
+        <w:t>ni</w:t>
+      </w:r>
+      <w:r>
+        <w:rPr>
+          <w:lang w:val="es-419"/>
+        </w:rPr>
+        <w:t xml:space="preserve">cia la función stop(). De ahí en </w:t>
+      </w:r>
       <w:r>
         <w:rPr>
           <w:b/>
           <w:bCs/>
           <w:lang w:val="es-419"/>
         </w:rPr>
-        <w:t>tracemalloc</w:t>
-      </w:r>
-      <w:proofErr w:type="spellEnd"/>
-      <w:r>
-        <w:rPr>
-          <w:rFonts w:ascii="Dax-Regular" w:hAnsi="Dax-Regular"/>
-          <w:lang w:val="es-419"/>
-        </w:rPr>
-        <w:t>?</w:t>
-      </w:r>
-    </w:p>
-    <w:p>
-      <w:pPr>
-        <w:pStyle w:val="Prrafodelista"/>
-        <w:spacing w:after="0"/>
-        <w:jc w:val="both"/>
-        <w:rPr>
-          <w:lang w:val="es-419"/>
-        </w:rPr>
-      </w:pPr>
-      <w:r>
-        <w:rPr>
-          <w:lang w:val="es-419"/>
-        </w:rPr>
-        <w:t xml:space="preserve">Para tomar las dos muestras de memoria de una cuando se inicia la función </w:t>
-      </w:r>
-      <w:proofErr w:type="spellStart"/>
-      <w:proofErr w:type="gramStart"/>
-      <w:r>
-        <w:rPr>
-          <w:lang w:val="es-419"/>
-        </w:rPr>
-        <w:t>start</w:t>
-      </w:r>
-      <w:proofErr w:type="spellEnd"/>
-      <w:r>
-        <w:rPr>
-          <w:lang w:val="es-419"/>
-        </w:rPr>
-        <w:t>(</w:t>
-      </w:r>
-      <w:proofErr w:type="gramEnd"/>
-      <w:r>
-        <w:rPr>
-          <w:lang w:val="es-419"/>
-        </w:rPr>
-        <w:t xml:space="preserve">) y la otra cuando se </w:t>
-      </w:r>
-      <w:proofErr w:type="spellStart"/>
-      <w:r>
-        <w:rPr>
-          <w:lang w:val="es-419"/>
-        </w:rPr>
-        <w:t>unicia</w:t>
-      </w:r>
-      <w:proofErr w:type="spellEnd"/>
-      <w:r>
-        <w:rPr>
-          <w:lang w:val="es-419"/>
-        </w:rPr>
-        <w:t xml:space="preserve"> la función stop(). De ahí en </w:t>
-      </w:r>
-      <w:proofErr w:type="spellStart"/>
-      <w:r>
-        <w:rPr>
-          <w:lang w:val="es-419"/>
-        </w:rPr>
         <w:t>deltamemory</w:t>
       </w:r>
-      <w:proofErr w:type="spellEnd"/>
       <w:r>
         <w:rPr>
           <w:lang w:val="es-419"/>
@@ -3895,6 +3362,23 @@
           <w:lang w:val="es-419"/>
         </w:rPr>
       </w:pPr>
+      <w:r>
+        <w:rPr>
+          <w:rFonts w:ascii="Dax-Regular" w:hAnsi="Dax-Regular"/>
+          <w:lang w:val="es-419"/>
+        </w:rPr>
+        <w:t>El tiempo de ejecución debería aumentar con el aumento del factor de carga. Sin embargo, debido a la cercanía de nuestros datos, no podemos dar una conclusión final que pruebe este comportamiento.</w:t>
+      </w:r>
+    </w:p>
+    <w:p>
+      <w:pPr>
+        <w:pStyle w:val="Prrafodelista"/>
+        <w:spacing w:after="0"/>
+        <w:jc w:val="both"/>
+        <w:rPr>
+          <w:lang w:val="es-419"/>
+        </w:rPr>
+      </w:pPr>
     </w:p>
     <w:p>
       <w:pPr>
@@ -3931,6 +3415,34 @@
           <w:lang w:val="es-419"/>
         </w:rPr>
         <w:t xml:space="preserve"> al modificar el factor de carga máximo para cargar el catálogo de videos?</w:t>
+      </w:r>
+    </w:p>
+    <w:p>
+      <w:pPr>
+        <w:spacing w:after="0"/>
+        <w:ind w:left="720"/>
+        <w:jc w:val="both"/>
+        <w:rPr>
+          <w:lang w:val="es-419"/>
+        </w:rPr>
+      </w:pPr>
+      <w:r>
+        <w:rPr>
+          <w:lang w:val="es-419"/>
+        </w:rPr>
+        <w:t xml:space="preserve">En teoría el consumo de memoria debería </w:t>
+      </w:r>
+      <w:r>
+        <w:rPr>
+          <w:lang w:val="es-419"/>
+        </w:rPr>
+        <w:t>disminuir con el aumento del factor de carga</w:t>
+      </w:r>
+      <w:r>
+        <w:rPr>
+          <w:lang w:val="es-419"/>
+        </w:rPr>
+        <w:t>. Sin embargo, en nuestro laboratorio, ya que los datos del catálogo de categorías son pequeños, esta memoria se mantiene constante.</w:t>
       </w:r>
     </w:p>
     <w:p>
@@ -4054,7 +3566,7 @@
 </file>
 
 <file path=word/numbering.xml><?xml version="1.0" encoding="utf-8"?>
-<w:numbering xmlns:wpc="http://schemas.microsoft.com/office/word/2010/wordprocessingCanvas" xmlns:cx="http://schemas.microsoft.com/office/drawing/2014/chartex" xmlns:cx1="http://schemas.microsoft.com/office/drawing/2015/9/8/chartex" xmlns:cx2="http://schemas.microsoft.com/office/drawing/2015/10/21/chartex" xmlns:cx3="http://schemas.microsoft.com/office/drawing/2016/5/9/chartex" xmlns:cx4="http://schemas.microsoft.com/office/drawing/2016/5/10/chartex" xmlns:cx5="http://schemas.microsoft.com/office/drawing/2016/5/11/chartex" xmlns:cx6="http://schemas.microsoft.com/office/drawing/2016/5/12/chartex" xmlns:cx7="http://schemas.microsoft.com/office/drawing/2016/5/13/chartex" xmlns:cx8="http://schemas.microsoft.com/office/drawing/2016/5/14/chartex" xmlns:mc="http://schemas.openxmlformats.org/markup-compatibility/2006" xmlns:aink="http://schemas.microsoft.com/office/drawing/2016/ink" xmlns:am3d="http://schemas.microsoft.com/office/drawing/2017/model3d" xmlns:o="urn:schemas-microsoft-com:office:office" xmlns:r="http://schemas.openxmlformats.org/officeDocument/2006/relationships" xmlns:m="http://schemas.openxmlformats.org/officeDocument/2006/math" xmlns:v="urn:schemas-microsoft-com:vml" xmlns:wp14="http://schemas.microsoft.com/office/word/2010/wordprocessingDrawing" xmlns:wp="http://schemas.openxmlformats.org/drawingml/2006/wordprocessingDrawing" xmlns:w10="urn:schemas-microsoft-com:office:word" xmlns:w="http://schemas.openxmlformats.org/wordprocessingml/2006/main" xmlns:w14="http://schemas.microsoft.com/office/word/2010/wordml" xmlns:w15="http://schemas.microsoft.com/office/word/2012/wordml" xmlns:w16cid="http://schemas.microsoft.com/office/word/2016/wordml/cid" xmlns:w16se="http://schemas.microsoft.com/office/word/2015/wordml/symex" xmlns:wpg="http://schemas.microsoft.com/office/word/2010/wordprocessingGroup" xmlns:wpi="http://schemas.microsoft.com/office/word/2010/wordprocessingInk" xmlns:wne="http://schemas.microsoft.com/office/word/2006/wordml" xmlns:wps="http://schemas.microsoft.com/office/word/2010/wordprocessingShape" mc:Ignorable="w14 w15 w16se w16cid wp14">
+<w:numbering xmlns:wpc="http://schemas.microsoft.com/office/word/2010/wordprocessingCanvas" xmlns:cx="http://schemas.microsoft.com/office/drawing/2014/chartex" xmlns:cx1="http://schemas.microsoft.com/office/drawing/2015/9/8/chartex" xmlns:cx2="http://schemas.microsoft.com/office/drawing/2015/10/21/chartex" xmlns:cx3="http://schemas.microsoft.com/office/drawing/2016/5/9/chartex" xmlns:cx4="http://schemas.microsoft.com/office/drawing/2016/5/10/chartex" xmlns:cx5="http://schemas.microsoft.com/office/drawing/2016/5/11/chartex" xmlns:cx6="http://schemas.microsoft.com/office/drawing/2016/5/12/chartex" xmlns:cx7="http://schemas.microsoft.com/office/drawing/2016/5/13/chartex" xmlns:cx8="http://schemas.microsoft.com/office/drawing/2016/5/14/chartex" xmlns:mc="http://schemas.openxmlformats.org/markup-compatibility/2006" xmlns:aink="http://schemas.microsoft.com/office/drawing/2016/ink" xmlns:am3d="http://schemas.microsoft.com/office/drawing/2017/model3d" xmlns:o="urn:schemas-microsoft-com:office:office" xmlns:r="http://schemas.openxmlformats.org/officeDocument/2006/relationships" xmlns:m="http://schemas.openxmlformats.org/officeDocument/2006/math" xmlns:v="urn:schemas-microsoft-com:vml" xmlns:wp14="http://schemas.microsoft.com/office/word/2010/wordprocessingDrawing" xmlns:wp="http://schemas.openxmlformats.org/drawingml/2006/wordprocessingDrawing" xmlns:w10="urn:schemas-microsoft-com:office:word" xmlns:w="http://schemas.openxmlformats.org/wordprocessingml/2006/main" xmlns:w14="http://schemas.microsoft.com/office/word/2010/wordml" xmlns:w15="http://schemas.microsoft.com/office/word/2012/wordml" xmlns:w16cex="http://schemas.microsoft.com/office/word/2018/wordml/cex" xmlns:w16cid="http://schemas.microsoft.com/office/word/2016/wordml/cid" xmlns:w16="http://schemas.microsoft.com/office/word/2018/wordml" xmlns:w16se="http://schemas.microsoft.com/office/word/2015/wordml/symex" xmlns:wpg="http://schemas.microsoft.com/office/word/2010/wordprocessingGroup" xmlns:wpi="http://schemas.microsoft.com/office/word/2010/wordprocessingInk" xmlns:wne="http://schemas.microsoft.com/office/word/2006/wordml" xmlns:wps="http://schemas.microsoft.com/office/word/2010/wordprocessingShape" mc:Ignorable="w14 w15 w16se w16cid w16 w16cex wp14">
   <w:abstractNum w:abstractNumId="0" w15:restartNumberingAfterBreak="0">
     <w:nsid w:val="00F45053"/>
     <w:multiLevelType w:val="hybridMultilevel"/>
@@ -5057,7 +4569,7 @@
 </file>
 
 <file path=word/styles.xml><?xml version="1.0" encoding="utf-8"?>
-<w:styles xmlns:mc="http://schemas.openxmlformats.org/markup-compatibility/2006" xmlns:r="http://schemas.openxmlformats.org/officeDocument/2006/relationships" xmlns:w="http://schemas.openxmlformats.org/wordprocessingml/2006/main" xmlns:w14="http://schemas.microsoft.com/office/word/2010/wordml" xmlns:w15="http://schemas.microsoft.com/office/word/2012/wordml" xmlns:w16cid="http://schemas.microsoft.com/office/word/2016/wordml/cid" xmlns:w16se="http://schemas.microsoft.com/office/word/2015/wordml/symex" mc:Ignorable="w14 w15 w16se w16cid">
+<w:styles xmlns:mc="http://schemas.openxmlformats.org/markup-compatibility/2006" xmlns:r="http://schemas.openxmlformats.org/officeDocument/2006/relationships" xmlns:w="http://schemas.openxmlformats.org/wordprocessingml/2006/main" xmlns:w14="http://schemas.microsoft.com/office/word/2010/wordml" xmlns:w15="http://schemas.microsoft.com/office/word/2012/wordml" xmlns:w16cex="http://schemas.microsoft.com/office/word/2018/wordml/cex" xmlns:w16cid="http://schemas.microsoft.com/office/word/2016/wordml/cid" xmlns:w16="http://schemas.microsoft.com/office/word/2018/wordml" xmlns:w16se="http://schemas.microsoft.com/office/word/2015/wordml/symex" mc:Ignorable="w14 w15 w16se w16cid w16 w16cex">
   <w:docDefaults>
     <w:rPrDefault>
       <w:rPr>
@@ -6041,12 +5553,9 @@
 </file>
 
 <file path=customXml/item1.xml><?xml version="1.0" encoding="utf-8"?>
-<?mso-contentType ?>
-<FormTemplates xmlns="http://schemas.microsoft.com/sharepoint/v3/contenttype/forms">
-  <Display>DocumentLibraryForm</Display>
-  <Edit>DocumentLibraryForm</Edit>
-  <New>DocumentLibraryForm</New>
-</FormTemplates>
+<p:properties xmlns:p="http://schemas.microsoft.com/office/2006/metadata/properties" xmlns:xsi="http://www.w3.org/2001/XMLSchema-instance" xmlns:pc="http://schemas.microsoft.com/office/infopath/2007/PartnerControls">
+  <documentManagement/>
+</p:properties>
 </file>
 
 <file path=customXml/item2.xml><?xml version="1.0" encoding="utf-8"?>
@@ -6261,15 +5770,19 @@
 </file>
 
 <file path=customXml/item3.xml><?xml version="1.0" encoding="utf-8"?>
-<p:properties xmlns:p="http://schemas.microsoft.com/office/2006/metadata/properties" xmlns:xsi="http://www.w3.org/2001/XMLSchema-instance" xmlns:pc="http://schemas.microsoft.com/office/infopath/2007/PartnerControls">
-  <documentManagement/>
-</p:properties>
+<?mso-contentType ?>
+<FormTemplates xmlns="http://schemas.microsoft.com/sharepoint/v3/contenttype/forms">
+  <Display>DocumentLibraryForm</Display>
+  <Edit>DocumentLibraryForm</Edit>
+  <New>DocumentLibraryForm</New>
+</FormTemplates>
 </file>
 
 <file path=customXml/itemProps1.xml><?xml version="1.0" encoding="utf-8"?>
-<ds:datastoreItem xmlns:ds="http://schemas.openxmlformats.org/officeDocument/2006/customXml" ds:itemID="{1F59EA8B-1FA8-40D2-A8B0-61B9CE1E4579}">
+<ds:datastoreItem xmlns:ds="http://schemas.openxmlformats.org/officeDocument/2006/customXml" ds:itemID="{8542EACB-7939-45C8-99C3-B6897CA7A7EF}">
   <ds:schemaRefs>
-    <ds:schemaRef ds:uri="http://schemas.microsoft.com/sharepoint/v3/contenttype/forms"/>
+    <ds:schemaRef ds:uri="http://schemas.microsoft.com/office/2006/metadata/properties"/>
+    <ds:schemaRef ds:uri="http://schemas.microsoft.com/office/infopath/2007/PartnerControls"/>
   </ds:schemaRefs>
 </ds:datastoreItem>
 </file>
@@ -6294,10 +5807,9 @@
 </file>
 
 <file path=customXml/itemProps3.xml><?xml version="1.0" encoding="utf-8"?>
-<ds:datastoreItem xmlns:ds="http://schemas.openxmlformats.org/officeDocument/2006/customXml" ds:itemID="{8542EACB-7939-45C8-99C3-B6897CA7A7EF}">
+<ds:datastoreItem xmlns:ds="http://schemas.openxmlformats.org/officeDocument/2006/customXml" ds:itemID="{1F59EA8B-1FA8-40D2-A8B0-61B9CE1E4579}">
   <ds:schemaRefs>
-    <ds:schemaRef ds:uri="http://schemas.microsoft.com/office/2006/metadata/properties"/>
-    <ds:schemaRef ds:uri="http://schemas.microsoft.com/office/infopath/2007/PartnerControls"/>
+    <ds:schemaRef ds:uri="http://schemas.microsoft.com/sharepoint/v3/contenttype/forms"/>
   </ds:schemaRefs>
 </ds:datastoreItem>
 </file>
</xml_diff>